<commit_message>
moved template file out from template definition
</commit_message>
<xml_diff>
--- a/tests/smart_docx/docx/resources/cooking.docx
+++ b/tests/smart_docx/docx/resources/cooking.docx
@@ -165,7 +165,7 @@
         <w:br/>
       </w:r>
       <w:r>
-        <w:t xml:space="preserve"> Pri ustvarjanju kulinarične mojstrovine ne pozabite, da je uravnoteženost ključna. Vzemite si čas za razvoj okusov in tekstur – kombinirajte sveže začimbe, pečene, kisle in sladke elemente za popolno harmonijo. Uporabite sveže sezonske sestavine, saj bodo te vašim jedem dodale najsvetejši okus in bogatijo celotno izkušnjo. Ne bodite prestrogi do receptov; omogočite vaši kreativnosti in intuiciji, da vas vodita. Na koncu pa imejte vedno v mislih, da skrbna prezentacija jed daje končni pečat vašem delu, saj jemo tudi z očmi.</w:t>
+        <w:t xml:space="preserve"> Vedno uporabljajte sveže, sezonske sestavine. Okusi so bolj izraziti, jedi pa bolj aromatične. Poleg tega ne podcenjujte pomena počitka jedi – naj gre za goveji zrezek, sveže pečeni kruh ali enolončnico. Čas počitka omogoča, da se okusi prepletejo in razvijejo, teksture pa se izboljšajo, kar naredi končni izdelek še bolj popoln.</w:t>
       </w:r>
     </w:p>
     <w:p/>
@@ -209,6 +209,66 @@
         <w:t xml:space="preserve"/>
       </w:r>
     </w:p>
+    <w:p>
+      <w:r>
+        <w:t xml:space="preserve">  - Kremasti pire krompir</w:t>
+      </w:r>
+    </w:p>
+    <w:p>
+      <w:r>
+        <w:t xml:space="preserve"/>
+      </w:r>
+    </w:p>
+    <w:p>
+      <w:r>
+        <w:t xml:space="preserve">  - Pečeno rdeče zelje</w:t>
+      </w:r>
+    </w:p>
+    <w:p>
+      <w:r>
+        <w:t xml:space="preserve"/>
+      </w:r>
+    </w:p>
+    <w:p>
+      <w:r>
+        <w:t xml:space="preserve">  - Karamelizirana korenina zelenjava</w:t>
+      </w:r>
+    </w:p>
+    <w:p>
+      <w:r>
+        <w:t xml:space="preserve"/>
+      </w:r>
+    </w:p>
+    <w:p>
+      <w:r>
+        <w:t xml:space="preserve">  - Brstični ohrovt z mandlji</w:t>
+      </w:r>
+    </w:p>
+    <w:p>
+      <w:r>
+        <w:t xml:space="preserve"/>
+      </w:r>
+    </w:p>
+    <w:p>
+      <w:r>
+        <w:t xml:space="preserve">  - Rižota s parmezanom in tartufi</w:t>
+      </w:r>
+    </w:p>
+    <w:p>
+      <w:r>
+        <w:t xml:space="preserve"/>
+      </w:r>
+    </w:p>
+    <w:p>
+      <w:r>
+        <w:t xml:space="preserve">  - Solata z rukolo, hruško in orehi</w:t>
+      </w:r>
+    </w:p>
+    <w:p>
+      <w:r>
+        <w:t xml:space="preserve"/>
+      </w:r>
+    </w:p>
     <w:p/>
     <w:p>
       <w:r>
@@ -247,12 +307,12 @@
       </w:r>
       <w:proofErr w:type="spellEnd"/>
       <w:r>
-        <w:t xml:space="preserve">: 350 kcal</w:t>
-      </w:r>
-    </w:p>
-    <w:p>
-      <w:r>
-        <w:t xml:space="preserve">- Protein: 15 g</w:t>
+        <w:t xml:space="preserve">: 150 kcal</w:t>
+      </w:r>
+    </w:p>
+    <w:p>
+      <w:r>
+        <w:t xml:space="preserve">- Protein: 5.0 g</w:t>
       </w:r>
     </w:p>
     <w:p>

</xml_diff>

<commit_message>
added support for google gemini
</commit_message>
<xml_diff>
--- a/tests/smart_docx/docx/resources/cooking.docx
+++ b/tests/smart_docx/docx/resources/cooking.docx
@@ -165,7 +165,7 @@
         <w:br/>
       </w:r>
       <w:r>
-        <w:t xml:space="preserve"> Vedno uporabljajte sveže, sezonske sestavine. Okusi so bolj izraziti, jedi pa bolj aromatične. Poleg tega ne podcenjujte pomena počitka jedi – naj gre za goveji zrezek, sveže pečeni kruh ali enolončnico. Čas počitka omogoča, da se okusi prepletejo in razvijejo, teksture pa se izboljšajo, kar naredi končni izdelek še bolj popoln.</w:t>
+        <w:t xml:space="preserve"> "Za najboljši rezultat uporabite kakovostno meso, sobne temperature. Ne pretiravajte s pečenjem, da bo file mignon sočen in mehak. Če želite bolj intenziven okus, lahko file mignon pred pečenjem marinirate v rdečem vinu in zeliščih za nekaj ur.  Pazite pri kuhanju prepeličjih jajc, da ne bodo prekuhana in suha.  Bučni pire lahko po želji obogatite z nekaj žlicami oreščkov ali semen."</w:t>
       </w:r>
     </w:p>
     <w:p/>
@@ -211,7 +211,7 @@
     </w:p>
     <w:p>
       <w:r>
-        <w:t xml:space="preserve">  - Kremasti pire krompir</w:t>
+        <w:t xml:space="preserve">  - Kuhana bela riža, pečene krompirčke</w:t>
       </w:r>
     </w:p>
     <w:p>
@@ -221,7 +221,7 @@
     </w:p>
     <w:p>
       <w:r>
-        <w:t xml:space="preserve">  - Pečeno rdeče zelje</w:t>
+        <w:t xml:space="preserve">  - Risotto z bučkami in parmezanom, dušena špinača</w:t>
       </w:r>
     </w:p>
     <w:p>
@@ -231,7 +231,7 @@
     </w:p>
     <w:p>
       <w:r>
-        <w:t xml:space="preserve">  - Karamelizirana korenina zelenjava</w:t>
+        <w:t xml:space="preserve">  - Solata z rukolo in balzamičnim prelivom, pečena paprika</w:t>
       </w:r>
     </w:p>
     <w:p>
@@ -241,27 +241,7 @@
     </w:p>
     <w:p>
       <w:r>
-        <w:t xml:space="preserve">  - Brstični ohrovt z mandlji</w:t>
-      </w:r>
-    </w:p>
-    <w:p>
-      <w:r>
-        <w:t xml:space="preserve"/>
-      </w:r>
-    </w:p>
-    <w:p>
-      <w:r>
-        <w:t xml:space="preserve">  - Rižota s parmezanom in tartufi</w:t>
-      </w:r>
-    </w:p>
-    <w:p>
-      <w:r>
-        <w:t xml:space="preserve"/>
-      </w:r>
-    </w:p>
-    <w:p>
-      <w:r>
-        <w:t xml:space="preserve">  - Solata z rukolo, hruško in orehi</w:t>
+        <w:t xml:space="preserve">  - Kuskus z zelenjavo, mango salsa</w:t>
       </w:r>
     </w:p>
     <w:p>
@@ -307,12 +287,12 @@
       </w:r>
       <w:proofErr w:type="spellEnd"/>
       <w:r>
-        <w:t xml:space="preserve">: 150 kcal</w:t>
-      </w:r>
-    </w:p>
-    <w:p>
-      <w:r>
-        <w:t xml:space="preserve">- Protein: 5.0 g</w:t>
+        <w:t xml:space="preserve">: 700 kcal</w:t>
+      </w:r>
+    </w:p>
+    <w:p>
+      <w:r>
+        <w:t xml:space="preserve">- Protein: 40 g</w:t>
       </w:r>
     </w:p>
     <w:p>

</xml_diff>